<commit_message>
lille tilføjelse til sd kort beskrivelsen ;)
</commit_message>
<xml_diff>
--- a/SD kort driver beskrivelse.docx
+++ b/SD kort driver beskrivelse.docx
@@ -12,120 +12,37 @@
     </w:p>
     <w:p>
       <w:r>
-        <w:t xml:space="preserve">I forbindelse med projektet er der behov for en permanent lagring af data som også kan bevare de gemte data ved eksempelvis en strømafbrydelse. Til dette anvendes der et </w:t>
-      </w:r>
-      <w:proofErr w:type="spellStart"/>
-      <w:r>
-        <w:t>kingston</w:t>
-      </w:r>
-      <w:proofErr w:type="spellEnd"/>
-      <w:r>
-        <w:t xml:space="preserve"> 8 GB </w:t>
-      </w:r>
-      <w:proofErr w:type="spellStart"/>
-      <w:r>
-        <w:t>sdhc</w:t>
-      </w:r>
-      <w:proofErr w:type="spellEnd"/>
-      <w:r>
-        <w:t xml:space="preserve"> kort der anvendes i SPI mode, kortet følger </w:t>
-      </w:r>
-      <w:proofErr w:type="spellStart"/>
-      <w:r>
-        <w:t>sd</w:t>
-      </w:r>
-      <w:proofErr w:type="spellEnd"/>
-      <w:r>
-        <w:t xml:space="preserve"> </w:t>
-      </w:r>
-      <w:proofErr w:type="spellStart"/>
-      <w:r>
-        <w:t>simplified</w:t>
-      </w:r>
-      <w:proofErr w:type="spellEnd"/>
-      <w:r>
-        <w:t xml:space="preserve"> </w:t>
-      </w:r>
-      <w:proofErr w:type="spellStart"/>
-      <w:r>
-        <w:t>specification</w:t>
-      </w:r>
-      <w:proofErr w:type="spellEnd"/>
-      <w:r>
-        <w:t xml:space="preserve"> for </w:t>
-      </w:r>
-      <w:proofErr w:type="spellStart"/>
-      <w:r>
-        <w:t>sdhc</w:t>
-      </w:r>
-      <w:proofErr w:type="spellEnd"/>
-      <w:r>
-        <w:t xml:space="preserve"> kort, der er vedlagt som bilag, hvilket gør det muligt at skrive en fornuftig driver til at håndtere kortet, driveren her vil virke med alle </w:t>
-      </w:r>
-      <w:proofErr w:type="spellStart"/>
-      <w:r>
-        <w:t>sdhc</w:t>
-      </w:r>
-      <w:proofErr w:type="spellEnd"/>
-      <w:r>
-        <w:t xml:space="preserve"> kort der følger </w:t>
-      </w:r>
-      <w:proofErr w:type="spellStart"/>
-      <w:r>
-        <w:t>sd</w:t>
-      </w:r>
-      <w:proofErr w:type="spellEnd"/>
-      <w:r>
-        <w:t xml:space="preserve"> </w:t>
-      </w:r>
-      <w:proofErr w:type="spellStart"/>
-      <w:r>
-        <w:t>simplified</w:t>
-      </w:r>
-      <w:proofErr w:type="spellEnd"/>
-      <w:r>
-        <w:t xml:space="preserve"> </w:t>
-      </w:r>
-      <w:proofErr w:type="spellStart"/>
-      <w:r>
-        <w:t>specification</w:t>
-      </w:r>
-      <w:proofErr w:type="spellEnd"/>
-      <w:r>
-        <w:t>.</w:t>
-      </w:r>
-      <w:r>
-        <w:t xml:space="preserve"> UML klassediagrammet for </w:t>
-      </w:r>
-      <w:proofErr w:type="spellStart"/>
-      <w:r>
-        <w:t>sdCard</w:t>
-      </w:r>
-      <w:proofErr w:type="spellEnd"/>
-      <w:r>
-        <w:t xml:space="preserve"> klassen ses på </w:t>
-      </w:r>
-      <w:fldSimple w:instr=" REF _Ref453177703 ">
-        <w:r>
-          <w:t xml:space="preserve">Figur </w:t>
-        </w:r>
-        <w:r>
-          <w:rPr>
-            <w:noProof/>
-          </w:rPr>
-          <w:t>1</w:t>
-        </w:r>
-      </w:fldSimple>
-      <w:r>
-        <w:t xml:space="preserve">, hvor det også ses at der anvendes et SPI objekt til kommunikation med </w:t>
-      </w:r>
-      <w:proofErr w:type="spellStart"/>
-      <w:r>
-        <w:t>sd</w:t>
-      </w:r>
-      <w:proofErr w:type="spellEnd"/>
-      <w:r>
-        <w:t xml:space="preserve"> kortet, begge klasser beskrives i de efterfølgende sektioner.</w:t>
+        <w:t>I forbindelse med projektet er der behov for en permanent lagring af data som også kan bevare de gemte data ved eksempelvis en strømafbrydelse. Til dette anvendes der et kingston 8 GB sdhc kort der anvendes i SPI mode, kortet følger sd simplified specification for sdhc kort, der er vedlagt som bilag, hvilket gør det muligt at skrive en fornuftig driver til at håndtere kortet, driveren her vil virke med alle sdhc kort der følger sd simplified specification.</w:t>
+      </w:r>
+      <w:r>
+        <w:t xml:space="preserve"> UML klassediagrammet for sdCard klassen ses på </w:t>
+      </w:r>
+      <w:r>
+        <w:fldChar w:fldCharType="begin"/>
+      </w:r>
+      <w:r>
+        <w:instrText xml:space="preserve"> REF _Ref453177703 </w:instrText>
+      </w:r>
+      <w:r>
+        <w:fldChar w:fldCharType="separate"/>
+      </w:r>
+      <w:r>
+        <w:t xml:space="preserve">Figur </w:t>
+      </w:r>
+      <w:r>
+        <w:rPr>
+          <w:noProof/>
+        </w:rPr>
+        <w:t>1</w:t>
+      </w:r>
+      <w:r>
+        <w:rPr>
+          <w:noProof/>
+        </w:rPr>
+        <w:fldChar w:fldCharType="end"/>
+      </w:r>
+      <w:r>
+        <w:t>, hvor det også ses at der anvendes et SPI objekt til kommunikation med sd kortet, begge klasser beskrives i de efterfølgende sektioner.</w:t>
       </w:r>
     </w:p>
     <w:p>
@@ -153,10 +70,10 @@
             <v:path o:extrusionok="f" gradientshapeok="t" o:connecttype="rect"/>
             <o:lock v:ext="edit" aspectratio="t"/>
           </v:shapetype>
-          <v:shape id="_x0000_i1028" type="#_x0000_t75" style="width:481.4pt;height:333.7pt" o:ole="">
+          <v:shape id="_x0000_i1025" type="#_x0000_t75" style="width:481.4pt;height:333.7pt" o:ole="">
             <v:imagedata r:id="rId5" o:title=""/>
           </v:shape>
-          <o:OLEObject Type="Embed" ProgID="Visio.Drawing.15" ShapeID="_x0000_i1028" DrawAspect="Content" ObjectID="_1526921726" r:id="rId6"/>
+          <o:OLEObject Type="Embed" ProgID="Visio.Drawing.15" ShapeID="_x0000_i1025" DrawAspect="Content" ObjectID="_1526921910" r:id="rId6"/>
         </w:object>
       </w:r>
     </w:p>
@@ -168,7 +85,89 @@
       <w:r>
         <w:t xml:space="preserve">Figur </w:t>
       </w:r>
-      <w:fldSimple w:instr=" SEQ Figur \* ARABIC ">
+      <w:r>
+        <w:fldChar w:fldCharType="begin"/>
+      </w:r>
+      <w:r>
+        <w:instrText xml:space="preserve"> SEQ Figur \* ARABIC </w:instrText>
+      </w:r>
+      <w:r>
+        <w:fldChar w:fldCharType="separate"/>
+      </w:r>
+      <w:r>
+        <w:rPr>
+          <w:noProof/>
+        </w:rPr>
+        <w:t>1</w:t>
+      </w:r>
+      <w:r>
+        <w:rPr>
+          <w:noProof/>
+        </w:rPr>
+        <w:fldChar w:fldCharType="end"/>
+      </w:r>
+      <w:bookmarkEnd w:id="0"/>
+      <w:r>
+        <w:t xml:space="preserve"> - sdCard UML klassediagram</w:t>
+      </w:r>
+    </w:p>
+    <w:p>
+      <w:pPr>
+        <w:pStyle w:val="Overskrift2"/>
+      </w:pPr>
+      <w:r>
+        <w:t>SPI</w:t>
+      </w:r>
+      <w:r>
+        <w:t xml:space="preserve"> driver klasse</w:t>
+      </w:r>
+    </w:p>
+    <w:p>
+      <w:r>
+        <w:t xml:space="preserve">Klassen </w:t>
+      </w:r>
+      <w:r>
+        <w:t>SPI</w:t>
+      </w:r>
+      <w:r>
+        <w:t xml:space="preserve"> anvendes her som kommunikationsvej mellem vores </w:t>
+      </w:r>
+      <w:r>
+        <w:t>sdCard klasse</w:t>
+      </w:r>
+      <w:r>
+        <w:t xml:space="preserve"> og </w:t>
+      </w:r>
+      <w:r>
+        <w:t>vores 8gb SDHC kort</w:t>
+      </w:r>
+      <w:r>
+        <w:t xml:space="preserve">. Denne implementeres via det indbyggede </w:t>
+      </w:r>
+      <w:r>
+        <w:t>SPI interface i vores atmega2560, hvor atmega2560 anvendes i master mode.</w:t>
+      </w:r>
+      <w:r>
+        <w:t xml:space="preserve"> </w:t>
+      </w:r>
+    </w:p>
+    <w:p>
+      <w:r>
+        <w:t xml:space="preserve">I </w:t>
+      </w:r>
+      <w:r>
+        <w:fldChar w:fldCharType="begin"/>
+      </w:r>
+      <w:r>
+        <w:instrText xml:space="preserve"> REF _Ref453175129 </w:instrText>
+      </w:r>
+      <w:r>
+        <w:fldChar w:fldCharType="end"/>
+      </w:r>
+      <w:fldSimple w:instr=" REF _Ref453175136 ">
+        <w:r>
+          <w:t xml:space="preserve">Tabel </w:t>
+        </w:r>
         <w:r>
           <w:rPr>
             <w:noProof/>
@@ -176,101 +175,6 @@
           <w:t>1</w:t>
         </w:r>
       </w:fldSimple>
-      <w:bookmarkEnd w:id="0"/>
-      <w:r>
-        <w:t xml:space="preserve"> - </w:t>
-      </w:r>
-      <w:proofErr w:type="spellStart"/>
-      <w:r>
-        <w:t>sdCard</w:t>
-      </w:r>
-      <w:proofErr w:type="spellEnd"/>
-      <w:r>
-        <w:t xml:space="preserve"> UML klassediagram</w:t>
-      </w:r>
-    </w:p>
-    <w:p>
-      <w:pPr>
-        <w:pStyle w:val="Overskrift2"/>
-      </w:pPr>
-      <w:r>
-        <w:t>SPI</w:t>
-      </w:r>
-      <w:r>
-        <w:t xml:space="preserve"> driver klasse</w:t>
-      </w:r>
-    </w:p>
-    <w:p>
-      <w:r>
-        <w:t xml:space="preserve">Klassen </w:t>
-      </w:r>
-      <w:r>
-        <w:t>SPI</w:t>
-      </w:r>
-      <w:r>
-        <w:t xml:space="preserve"> anvendes her som kommunikationsvej mellem vores </w:t>
-      </w:r>
-      <w:proofErr w:type="spellStart"/>
-      <w:r>
-        <w:t>sdCard</w:t>
-      </w:r>
-      <w:proofErr w:type="spellEnd"/>
-      <w:r>
-        <w:t xml:space="preserve"> klasse</w:t>
-      </w:r>
-      <w:r>
-        <w:t xml:space="preserve"> og </w:t>
-      </w:r>
-      <w:r>
-        <w:t>vores 8gb SDHC kort</w:t>
-      </w:r>
-      <w:r>
-        <w:t xml:space="preserve">. Denne implementeres via det indbyggede </w:t>
-      </w:r>
-      <w:r>
-        <w:t>SPI interface i vores atmega2560, hvor atmega2560 anvendes i master mode.</w:t>
-      </w:r>
-      <w:r>
-        <w:t xml:space="preserve"> </w:t>
-      </w:r>
-    </w:p>
-    <w:p>
-      <w:r>
-        <w:t xml:space="preserve">I </w:t>
-      </w:r>
-      <w:r>
-        <w:fldChar w:fldCharType="begin"/>
-      </w:r>
-      <w:r>
-        <w:instrText xml:space="preserve"> REF _Ref453175129 </w:instrText>
-      </w:r>
-      <w:r>
-        <w:fldChar w:fldCharType="separate"/>
-      </w:r>
-      <w:r>
-        <w:fldChar w:fldCharType="end"/>
-      </w:r>
-      <w:r>
-        <w:fldChar w:fldCharType="begin"/>
-      </w:r>
-      <w:r>
-        <w:instrText xml:space="preserve"> REF _Ref453175136 </w:instrText>
-      </w:r>
-      <w:r>
-        <w:fldChar w:fldCharType="separate"/>
-      </w:r>
-      <w:r>
-        <w:t xml:space="preserve">Tabel </w:t>
-      </w:r>
-      <w:r>
-        <w:rPr>
-          <w:noProof/>
-        </w:rPr>
-        <w:t>1</w:t>
-      </w:r>
-      <w:r>
-        <w:fldChar w:fldCharType="end"/>
-      </w:r>
       <w:r>
         <w:t xml:space="preserve"> beskrives </w:t>
       </w:r>
@@ -319,27 +223,15 @@
             <w:tcW w:w="4814" w:type="dxa"/>
           </w:tcPr>
           <w:p>
-            <w:proofErr w:type="gramStart"/>
             <w:r>
               <w:t>SPI</w:t>
             </w:r>
             <w:r>
-              <w:t>(</w:t>
-            </w:r>
-            <w:proofErr w:type="spellStart"/>
-            <w:proofErr w:type="gramEnd"/>
-            <w:r>
-              <w:t>int</w:t>
-            </w:r>
-            <w:proofErr w:type="spellEnd"/>
-            <w:r>
-              <w:t xml:space="preserve"> </w:t>
-            </w:r>
-            <w:proofErr w:type="spellStart"/>
+              <w:t xml:space="preserve">(int </w:t>
+            </w:r>
             <w:r>
               <w:t>freq</w:t>
             </w:r>
-            <w:proofErr w:type="spellEnd"/>
             <w:r>
               <w:t>)</w:t>
             </w:r>
@@ -351,45 +243,7 @@
           </w:tcPr>
           <w:p>
             <w:r>
-              <w:t xml:space="preserve">Klassens </w:t>
-            </w:r>
-            <w:proofErr w:type="spellStart"/>
-            <w:r>
-              <w:t>konstructor</w:t>
-            </w:r>
-            <w:proofErr w:type="spellEnd"/>
-            <w:r>
-              <w:t xml:space="preserve">, </w:t>
-            </w:r>
-            <w:proofErr w:type="spellStart"/>
-            <w:r>
-              <w:t>freq</w:t>
-            </w:r>
-            <w:proofErr w:type="spellEnd"/>
-            <w:r>
-              <w:t xml:space="preserve"> er den frekvens </w:t>
-            </w:r>
-            <w:r>
-              <w:t>angivet i kHz</w:t>
-            </w:r>
-            <w:r>
-              <w:t xml:space="preserve"> der ønskes anvendt som </w:t>
-            </w:r>
-            <w:proofErr w:type="spellStart"/>
-            <w:r>
-              <w:t>clock</w:t>
-            </w:r>
-            <w:proofErr w:type="spellEnd"/>
-            <w:r>
-              <w:t xml:space="preserve"> frekvens på </w:t>
-            </w:r>
-            <w:proofErr w:type="spellStart"/>
-            <w:r>
-              <w:t>spi</w:t>
-            </w:r>
-            <w:proofErr w:type="spellEnd"/>
-            <w:r>
-              <w:t xml:space="preserve"> modulet. Der kan vælges mellem følgende frekvenser:</w:t>
+              <w:t>Klassens konstructor, freq er den frekvens angivet i kHz der ønskes anvendt som clock frekvens på spi modulet. Der kan vælges mellem følgende frekvenser:</w:t>
             </w:r>
           </w:p>
           <w:p>
@@ -421,32 +275,9 @@
             <w:tcW w:w="4814" w:type="dxa"/>
           </w:tcPr>
           <w:p>
-            <w:proofErr w:type="spellStart"/>
-            <w:proofErr w:type="gramStart"/>
             <w:r>
               <w:lastRenderedPageBreak/>
-              <w:t>writeByte</w:t>
-            </w:r>
-            <w:proofErr w:type="spellEnd"/>
-            <w:r>
-              <w:t>(</w:t>
-            </w:r>
-            <w:proofErr w:type="spellStart"/>
-            <w:proofErr w:type="gramEnd"/>
-            <w:r>
-              <w:t>unsigned</w:t>
-            </w:r>
-            <w:proofErr w:type="spellEnd"/>
-            <w:r>
-              <w:t xml:space="preserve"> </w:t>
-            </w:r>
-            <w:proofErr w:type="spellStart"/>
-            <w:r>
-              <w:t>char</w:t>
-            </w:r>
-            <w:proofErr w:type="spellEnd"/>
-            <w:r>
-              <w:t xml:space="preserve"> data)</w:t>
+              <w:t>writeByte(unsigned char data)</w:t>
             </w:r>
           </w:p>
         </w:tc>
@@ -467,18 +298,11 @@
             <w:tcW w:w="4814" w:type="dxa"/>
           </w:tcPr>
           <w:p>
-            <w:proofErr w:type="spellStart"/>
-            <w:proofErr w:type="gramStart"/>
             <w:r>
               <w:t>recieveByte</w:t>
             </w:r>
-            <w:proofErr w:type="spellEnd"/>
-            <w:r>
-              <w:t>(</w:t>
-            </w:r>
-            <w:proofErr w:type="gramEnd"/>
-            <w:r>
-              <w:t>)</w:t>
+            <w:r>
+              <w:t>()</w:t>
             </w:r>
           </w:p>
         </w:tc>
@@ -505,29 +329,15 @@
             <w:tcW w:w="4814" w:type="dxa"/>
           </w:tcPr>
           <w:p>
-            <w:proofErr w:type="spellStart"/>
-            <w:proofErr w:type="gramStart"/>
             <w:r>
               <w:t>setFreq</w:t>
             </w:r>
-            <w:proofErr w:type="spellEnd"/>
             <w:r>
               <w:t>(</w:t>
             </w:r>
-            <w:proofErr w:type="spellStart"/>
-            <w:proofErr w:type="gramEnd"/>
-            <w:r>
-              <w:t>int</w:t>
-            </w:r>
-            <w:proofErr w:type="spellEnd"/>
-            <w:r>
-              <w:t xml:space="preserve"> </w:t>
-            </w:r>
-            <w:proofErr w:type="spellStart"/>
-            <w:r>
-              <w:t>freq</w:t>
-            </w:r>
-            <w:proofErr w:type="spellEnd"/>
+            <w:r>
+              <w:t>int freq</w:t>
+            </w:r>
             <w:r>
               <w:t>)</w:t>
             </w:r>
@@ -549,174 +359,82 @@
       <w:pPr>
         <w:pStyle w:val="Billedtekst"/>
       </w:pPr>
-      <w:bookmarkStart w:id="1" w:name="_Ref453175129"/>
-      <w:bookmarkStart w:id="2" w:name="_Ref453175136"/>
+      <w:bookmarkStart w:id="1" w:name="_Ref453175136"/>
+      <w:bookmarkStart w:id="2" w:name="_Ref453175129"/>
       <w:r>
         <w:t xml:space="preserve">Tabel </w:t>
       </w:r>
-      <w:r>
-        <w:fldChar w:fldCharType="begin"/>
-      </w:r>
-      <w:r>
-        <w:instrText xml:space="preserve"> SEQ Tabel \* ARABIC </w:instrText>
-      </w:r>
-      <w:r>
-        <w:fldChar w:fldCharType="separate"/>
-      </w:r>
-      <w:r>
-        <w:rPr>
-          <w:noProof/>
-        </w:rPr>
-        <w:t>1</w:t>
-      </w:r>
-      <w:r>
-        <w:fldChar w:fldCharType="end"/>
-      </w:r>
-      <w:bookmarkEnd w:id="2"/>
-      <w:r>
-        <w:t xml:space="preserve">- funktionsbeskrivelser for </w:t>
-      </w:r>
-      <w:r>
-        <w:t>SPI</w:t>
-      </w:r>
-      <w:r>
-        <w:t xml:space="preserve"> klassen</w:t>
-      </w:r>
-      <w:bookmarkEnd w:id="1"/>
-    </w:p>
-    <w:p>
-      <w:pPr>
-        <w:pStyle w:val="Overskrift2"/>
-      </w:pPr>
-      <w:proofErr w:type="spellStart"/>
-      <w:r>
-        <w:t>sdCard</w:t>
-      </w:r>
-      <w:proofErr w:type="spellEnd"/>
-      <w:r>
-        <w:t xml:space="preserve"> klassen</w:t>
-      </w:r>
-    </w:p>
-    <w:p>
-      <w:proofErr w:type="spellStart"/>
-      <w:r>
-        <w:t>sdCard</w:t>
-      </w:r>
-      <w:proofErr w:type="spellEnd"/>
-      <w:r>
-        <w:t xml:space="preserve"> klassen følger som nævnt </w:t>
-      </w:r>
-      <w:proofErr w:type="spellStart"/>
-      <w:r>
-        <w:t>sd</w:t>
-      </w:r>
-      <w:proofErr w:type="spellEnd"/>
-      <w:r>
-        <w:t xml:space="preserve"> </w:t>
-      </w:r>
-      <w:proofErr w:type="spellStart"/>
-      <w:r>
-        <w:t>simplified</w:t>
-      </w:r>
-      <w:proofErr w:type="spellEnd"/>
-      <w:r>
-        <w:t xml:space="preserve"> specifikation som er vedlagt som bilag. Der er i nogle sammenhænge set bort fra dele af specifikationen der vedrøre ældre </w:t>
-      </w:r>
-      <w:proofErr w:type="spellStart"/>
-      <w:r>
-        <w:t>sd</w:t>
-      </w:r>
-      <w:proofErr w:type="spellEnd"/>
-      <w:r>
-        <w:t xml:space="preserve">-kort samt mmc kort, da vi i projektet kun anvender </w:t>
-      </w:r>
-      <w:proofErr w:type="spellStart"/>
-      <w:r>
-        <w:t>sd</w:t>
-      </w:r>
-      <w:proofErr w:type="spellEnd"/>
-      <w:r>
-        <w:t>-kort af typen SDHC.</w:t>
-      </w:r>
-    </w:p>
-    <w:p>
-      <w:proofErr w:type="spellStart"/>
-      <w:r>
-        <w:t>Initialiseringsprocessen</w:t>
-      </w:r>
-      <w:proofErr w:type="spellEnd"/>
-      <w:r>
-        <w:t xml:space="preserve"> for et </w:t>
-      </w:r>
-      <w:proofErr w:type="spellStart"/>
-      <w:r>
-        <w:t>sd</w:t>
-      </w:r>
-      <w:proofErr w:type="spellEnd"/>
-      <w:r>
-        <w:t xml:space="preserve">-kort er rimelig kompliceret, og kræve en længere sekvens af kommandoer der skal sendes til </w:t>
-      </w:r>
-      <w:proofErr w:type="spellStart"/>
-      <w:r>
-        <w:t>sd</w:t>
-      </w:r>
-      <w:proofErr w:type="spellEnd"/>
-      <w:r>
-        <w:t xml:space="preserve">-kortet og kan ses på </w:t>
-      </w:r>
-      <w:fldSimple w:instr=" REF _Ref453179039 ">
-        <w:r>
-          <w:t xml:space="preserve">Figur </w:t>
-        </w:r>
+      <w:fldSimple w:instr=" SEQ Tabel \* ARABIC ">
         <w:r>
           <w:rPr>
             <w:noProof/>
           </w:rPr>
-          <w:t>2</w:t>
+          <w:t>1</w:t>
         </w:r>
       </w:fldSimple>
+      <w:bookmarkEnd w:id="1"/>
+      <w:r>
+        <w:t xml:space="preserve">- funktionsbeskrivelser for </w:t>
+      </w:r>
+      <w:r>
+        <w:t>SPI</w:t>
+      </w:r>
+      <w:r>
+        <w:t xml:space="preserve"> klassen</w:t>
+      </w:r>
+      <w:bookmarkEnd w:id="2"/>
+    </w:p>
+    <w:p>
+      <w:pPr>
+        <w:pStyle w:val="Overskrift2"/>
+      </w:pPr>
+      <w:r>
+        <w:t>sdCard klassen</w:t>
+      </w:r>
+    </w:p>
+    <w:p>
+      <w:r>
+        <w:t>sdCard klassen følger som nævnt sd simplified specifikation som er vedlagt som bilag. Der er i nogle sammenhænge set bort fra dele af specifikationen der vedrøre ældre sd-kort samt mmc kort, da vi i projektet kun anvender sd-kort af typen SDHC.</w:t>
+      </w:r>
+    </w:p>
+    <w:p>
+      <w:r>
+        <w:t xml:space="preserve">Initialiseringsprocessen for et sd-kort er rimelig kompliceret, og kræve en længere sekvens af kommandoer der skal sendes til sd-kortet og kan ses på </w:t>
+      </w:r>
+      <w:r>
+        <w:fldChar w:fldCharType="begin"/>
+      </w:r>
+      <w:r>
+        <w:instrText xml:space="preserve"> REF _Ref453179039 </w:instrText>
+      </w:r>
+      <w:r>
+        <w:fldChar w:fldCharType="separate"/>
+      </w:r>
+      <w:r>
+        <w:t xml:space="preserve">Figur </w:t>
+      </w:r>
+      <w:r>
+        <w:rPr>
+          <w:noProof/>
+        </w:rPr>
+        <w:t>2</w:t>
+      </w:r>
+      <w:r>
+        <w:rPr>
+          <w:noProof/>
+        </w:rPr>
+        <w:fldChar w:fldCharType="end"/>
+      </w:r>
       <w:r>
         <w:t xml:space="preserve">. Der er udeladt alle dele af initieringsprocessen der ikke vedrøre kort af typen SDHC. </w:t>
       </w:r>
     </w:p>
     <w:p>
       <w:r>
-        <w:t xml:space="preserve">Det er ifølge specifikationen nødvendigt at starte med en SPI </w:t>
-      </w:r>
-      <w:proofErr w:type="spellStart"/>
-      <w:r>
-        <w:t>clock</w:t>
-      </w:r>
-      <w:proofErr w:type="spellEnd"/>
-      <w:r>
-        <w:t xml:space="preserve"> frekvens på under 400 kHz for samt at der sendes mindst 70 </w:t>
-      </w:r>
-      <w:proofErr w:type="spellStart"/>
-      <w:r>
-        <w:t>clock</w:t>
-      </w:r>
-      <w:proofErr w:type="spellEnd"/>
-      <w:r>
-        <w:t xml:space="preserve"> </w:t>
-      </w:r>
-      <w:proofErr w:type="spellStart"/>
-      <w:r>
-        <w:t>cycles</w:t>
-      </w:r>
-      <w:proofErr w:type="spellEnd"/>
-      <w:r>
-        <w:t xml:space="preserve"> inden initieringssekvensen startes. </w:t>
-      </w:r>
-      <w:r>
-        <w:t xml:space="preserve">Når initieringsprocessen er udført og kortet er klar til brug kan frekvensen hæves til den ønskede </w:t>
-      </w:r>
-      <w:proofErr w:type="spellStart"/>
-      <w:r>
-        <w:t>clock</w:t>
-      </w:r>
-      <w:proofErr w:type="spellEnd"/>
-      <w:r>
-        <w:t xml:space="preserve"> frekvens for at øge datatransmissionshastigheden.</w:t>
+        <w:t xml:space="preserve">Det er ifølge specifikationen nødvendigt at starte med en SPI clock frekvens på under 400 kHz for samt at der sendes mindst 70 clock cycles inden initieringssekvensen startes. </w:t>
+      </w:r>
+      <w:r>
+        <w:t>Når initieringsprocessen er udført og kortet er klar til brug kan frekvensen hæves til den ønskede clock frekvens for at øge datatransmissionshastigheden.</w:t>
       </w:r>
     </w:p>
     <w:p>
@@ -774,123 +492,40 @@
       <w:r>
         <w:t xml:space="preserve">Figur </w:t>
       </w:r>
-      <w:fldSimple w:instr=" SEQ Figur \* ARABIC ">
-        <w:r>
-          <w:rPr>
-            <w:noProof/>
-          </w:rPr>
-          <w:t>2</w:t>
-        </w:r>
-      </w:fldSimple>
+      <w:r>
+        <w:fldChar w:fldCharType="begin"/>
+      </w:r>
+      <w:r>
+        <w:instrText xml:space="preserve"> SEQ Figur \* ARABIC </w:instrText>
+      </w:r>
+      <w:r>
+        <w:fldChar w:fldCharType="separate"/>
+      </w:r>
+      <w:r>
+        <w:rPr>
+          <w:noProof/>
+        </w:rPr>
+        <w:t>2</w:t>
+      </w:r>
+      <w:r>
+        <w:rPr>
+          <w:noProof/>
+        </w:rPr>
+        <w:fldChar w:fldCharType="end"/>
+      </w:r>
       <w:bookmarkEnd w:id="3"/>
       <w:r>
-        <w:t xml:space="preserve"> - Initieringssekvens for </w:t>
-      </w:r>
-      <w:proofErr w:type="spellStart"/>
-      <w:r>
-        <w:t>sd</w:t>
-      </w:r>
-      <w:proofErr w:type="spellEnd"/>
-      <w:r>
-        <w:t xml:space="preserve">-kort, udklip fra </w:t>
-      </w:r>
-      <w:proofErr w:type="spellStart"/>
-      <w:r>
-        <w:t>sd</w:t>
-      </w:r>
-      <w:proofErr w:type="spellEnd"/>
-      <w:r>
-        <w:t xml:space="preserve"> </w:t>
-      </w:r>
-      <w:proofErr w:type="spellStart"/>
-      <w:r>
-        <w:t>simplified</w:t>
-      </w:r>
-      <w:proofErr w:type="spellEnd"/>
-      <w:r>
-        <w:t xml:space="preserve"> specifikation.</w:t>
-      </w:r>
-    </w:p>
-    <w:p>
-      <w:r>
-        <w:t xml:space="preserve">I denne version af </w:t>
-      </w:r>
-      <w:proofErr w:type="spellStart"/>
-      <w:r>
-        <w:t>sdCard</w:t>
-      </w:r>
-      <w:proofErr w:type="spellEnd"/>
-      <w:r>
-        <w:t xml:space="preserve"> driveren anvendes initieringsprocessen for V2.00 eller senere </w:t>
-      </w:r>
-      <w:proofErr w:type="spellStart"/>
-      <w:r>
-        <w:t>high</w:t>
-      </w:r>
-      <w:proofErr w:type="spellEnd"/>
-      <w:r>
-        <w:t xml:space="preserve"> </w:t>
-      </w:r>
-      <w:proofErr w:type="spellStart"/>
-      <w:r>
-        <w:t>capacity</w:t>
-      </w:r>
-      <w:proofErr w:type="spellEnd"/>
-      <w:r>
-        <w:t xml:space="preserve"> kort, er kortet ikke af denne type vil initieringsprocessen fejle.</w:t>
-      </w:r>
-    </w:p>
-    <w:p>
-      <w:r>
-        <w:t xml:space="preserve">Ud over den specielle initieringsproces, skal man herudover være opmærksom på at </w:t>
-      </w:r>
-      <w:proofErr w:type="spellStart"/>
-      <w:r>
-        <w:t>sd</w:t>
-      </w:r>
-      <w:proofErr w:type="spellEnd"/>
-      <w:r>
-        <w:t xml:space="preserve">-kort af denne type kun kan læse og skrive en hel </w:t>
-      </w:r>
-      <w:proofErr w:type="spellStart"/>
-      <w:r>
-        <w:t>block</w:t>
-      </w:r>
-      <w:proofErr w:type="spellEnd"/>
-      <w:r>
-        <w:t xml:space="preserve"> af gangen. En </w:t>
-      </w:r>
-      <w:proofErr w:type="spellStart"/>
-      <w:r>
-        <w:t>block</w:t>
-      </w:r>
-      <w:proofErr w:type="spellEnd"/>
-      <w:r>
-        <w:t xml:space="preserve"> på et </w:t>
-      </w:r>
-      <w:proofErr w:type="spellStart"/>
-      <w:r>
-        <w:t>sd</w:t>
-      </w:r>
-      <w:proofErr w:type="spellEnd"/>
-      <w:r>
-        <w:t xml:space="preserve">-kort er 512 bytes (1 byte = 8 bit), hvorfor </w:t>
-      </w:r>
-      <w:proofErr w:type="spellStart"/>
-      <w:r>
-        <w:t>sd</w:t>
-      </w:r>
-      <w:proofErr w:type="spellEnd"/>
-      <w:r>
-        <w:t xml:space="preserve">-kortet adresseres via </w:t>
-      </w:r>
-      <w:proofErr w:type="spellStart"/>
-      <w:r>
-        <w:t>blocklocationer</w:t>
-      </w:r>
-      <w:proofErr w:type="spellEnd"/>
-      <w:r>
-        <w:t xml:space="preserve">, dvs. adressen 0 = første 512 bytes på kortet, adressen 1, er de næste 512 bytes på kortet. </w:t>
+        <w:t xml:space="preserve"> - Initieringssekvens for sd-kort, udklip fra sd simplified specifikation.</w:t>
+      </w:r>
+    </w:p>
+    <w:p>
+      <w:r>
+        <w:t>I denne version af sdCard driveren anvendes initieringsprocessen for V2.00 eller senere high capacity kort, er kortet ikke af denne type vil initieringsprocessen fejle.</w:t>
+      </w:r>
+    </w:p>
+    <w:p>
+      <w:r>
+        <w:t xml:space="preserve">Ud over den specielle initieringsproces, skal man herudover være opmærksom på at sd-kort af denne type kun kan læse og skrive en hel block af gangen. En block på et sd-kort er 512 bytes (1 byte = 8 bit), hvorfor sd-kortet adresseres via blocklocationer, dvs. adressen 0 = første 512 bytes på kortet, adressen 1, er de næste 512 bytes på kortet. </w:t>
       </w:r>
     </w:p>
     <w:tbl>
@@ -931,23 +566,14 @@
             <w:tcW w:w="4814" w:type="dxa"/>
           </w:tcPr>
           <w:p>
-            <w:proofErr w:type="spellStart"/>
-            <w:proofErr w:type="gramStart"/>
             <w:r>
               <w:t>sdCard</w:t>
             </w:r>
-            <w:proofErr w:type="spellEnd"/>
             <w:r>
               <w:t>(</w:t>
             </w:r>
-            <w:proofErr w:type="spellStart"/>
-            <w:proofErr w:type="gramEnd"/>
-            <w:r>
-              <w:t>int</w:t>
-            </w:r>
-            <w:proofErr w:type="spellEnd"/>
-            <w:r>
-              <w:t xml:space="preserve"> speed</w:t>
+            <w:r>
+              <w:t>int speed</w:t>
             </w:r>
             <w:r>
               <w:t>)</w:t>
@@ -959,29 +585,11 @@
             <w:tcW w:w="4814" w:type="dxa"/>
           </w:tcPr>
           <w:p>
-            <w:proofErr w:type="spellStart"/>
-            <w:r>
-              <w:t>Constructor</w:t>
-            </w:r>
-            <w:proofErr w:type="spellEnd"/>
-            <w:r>
-              <w:t xml:space="preserve"> der initiere et nyt objekt af typen </w:t>
-            </w:r>
-            <w:proofErr w:type="spellStart"/>
-            <w:r>
-              <w:t>sdCard</w:t>
-            </w:r>
-            <w:proofErr w:type="spellEnd"/>
-            <w:r>
-              <w:t xml:space="preserve">, speed angives til den ønskede frekvens i kHz der ønskes når </w:t>
-            </w:r>
-            <w:proofErr w:type="spellStart"/>
-            <w:r>
-              <w:t>initialiseringsprocessen</w:t>
-            </w:r>
-            <w:proofErr w:type="spellEnd"/>
-            <w:r>
-              <w:t xml:space="preserve"> er udført. Speed kan være en af følgende frekvenser:</w:t>
+            <w:r>
+              <w:t xml:space="preserve">Constructor der initiere et nyt objekt af typen </w:t>
+            </w:r>
+            <w:r>
+              <w:t>sdCard, speed angives til den ønskede frekvens i kHz der ønskes når initialiseringsprocessen er udført. Speed kan være en af følgende frekvenser:</w:t>
             </w:r>
           </w:p>
           <w:p>
@@ -1012,60 +620,18 @@
             <w:tcW w:w="4814" w:type="dxa"/>
           </w:tcPr>
           <w:p>
-            <w:proofErr w:type="spellStart"/>
-            <w:proofErr w:type="gramStart"/>
-            <w:r>
-              <w:t>Init</w:t>
-            </w:r>
-            <w:proofErr w:type="spellEnd"/>
-            <w:r>
-              <w:t>(</w:t>
-            </w:r>
-            <w:proofErr w:type="gramEnd"/>
-            <w:r>
-              <w:t>)</w:t>
-            </w:r>
-          </w:p>
-        </w:tc>
-        <w:tc>
-          <w:tcPr>
-            <w:tcW w:w="4814" w:type="dxa"/>
-          </w:tcPr>
-          <w:p>
-            <w:r>
-              <w:t xml:space="preserve">Udføre </w:t>
-            </w:r>
-            <w:proofErr w:type="spellStart"/>
-            <w:r>
-              <w:t>initialiseringsprocessen</w:t>
-            </w:r>
-            <w:proofErr w:type="spellEnd"/>
-            <w:r>
-              <w:t xml:space="preserve"> af </w:t>
-            </w:r>
-            <w:proofErr w:type="spellStart"/>
-            <w:r>
-              <w:t>sd</w:t>
-            </w:r>
-            <w:proofErr w:type="spellEnd"/>
-            <w:r>
-              <w:t xml:space="preserve">-kortet, returner </w:t>
-            </w:r>
-            <w:proofErr w:type="gramStart"/>
-            <w:r>
-              <w:t>true</w:t>
-            </w:r>
-            <w:proofErr w:type="gramEnd"/>
-            <w:r>
-              <w:t xml:space="preserve"> hvis </w:t>
-            </w:r>
-            <w:proofErr w:type="spellStart"/>
-            <w:r>
-              <w:t>initialiseringsprocessen</w:t>
-            </w:r>
-            <w:proofErr w:type="spellEnd"/>
-            <w:r>
-              <w:t xml:space="preserve"> lykkedes, false hvis den fejler.</w:t>
+            <w:r>
+              <w:t>Init()</w:t>
+            </w:r>
+          </w:p>
+        </w:tc>
+        <w:tc>
+          <w:tcPr>
+            <w:tcW w:w="4814" w:type="dxa"/>
+          </w:tcPr>
+          <w:p>
+            <w:r>
+              <w:t>Udføre initialiseringsprocessen af sd-kortet, returner true hvis initialiseringsprocessen lykkedes, false hvis den fejler.</w:t>
             </w:r>
           </w:p>
         </w:tc>
@@ -1076,98 +642,19 @@
             <w:tcW w:w="4814" w:type="dxa"/>
           </w:tcPr>
           <w:p>
-            <w:proofErr w:type="spellStart"/>
-            <w:proofErr w:type="gramStart"/>
             <w:r>
               <w:lastRenderedPageBreak/>
-              <w:t>writeBlock</w:t>
-            </w:r>
-            <w:proofErr w:type="spellEnd"/>
-            <w:r>
-              <w:t>(</w:t>
-            </w:r>
-            <w:proofErr w:type="spellStart"/>
-            <w:proofErr w:type="gramEnd"/>
-            <w:r>
-              <w:t>unsigned</w:t>
-            </w:r>
-            <w:proofErr w:type="spellEnd"/>
-            <w:r>
-              <w:t xml:space="preserve"> long </w:t>
-            </w:r>
-            <w:proofErr w:type="spellStart"/>
-            <w:r>
-              <w:t>adress</w:t>
-            </w:r>
-            <w:proofErr w:type="spellEnd"/>
-            <w:r>
-              <w:t xml:space="preserve">, </w:t>
-            </w:r>
-            <w:proofErr w:type="spellStart"/>
-            <w:r>
-              <w:t>const</w:t>
-            </w:r>
-            <w:proofErr w:type="spellEnd"/>
-            <w:r>
-              <w:t xml:space="preserve"> </w:t>
-            </w:r>
-            <w:proofErr w:type="spellStart"/>
-            <w:r>
-              <w:t>unsigned</w:t>
-            </w:r>
-            <w:proofErr w:type="spellEnd"/>
-            <w:r>
-              <w:t xml:space="preserve"> </w:t>
-            </w:r>
-            <w:proofErr w:type="spellStart"/>
-            <w:r>
-              <w:t>char</w:t>
-            </w:r>
-            <w:proofErr w:type="spellEnd"/>
-            <w:r>
-              <w:t xml:space="preserve"> data[])</w:t>
-            </w:r>
-          </w:p>
-        </w:tc>
-        <w:tc>
-          <w:tcPr>
-            <w:tcW w:w="4814" w:type="dxa"/>
-          </w:tcPr>
-          <w:p>
-            <w:r>
-              <w:t xml:space="preserve">Modtager en 32 bits adresse samt et 512 bytes array, og skriver det 512 bytes array til den </w:t>
-            </w:r>
-            <w:proofErr w:type="spellStart"/>
-            <w:r>
-              <w:t>block</w:t>
-            </w:r>
-            <w:proofErr w:type="spellEnd"/>
-            <w:r>
-              <w:t xml:space="preserve"> der ligger på den angivne adresse på </w:t>
-            </w:r>
-            <w:proofErr w:type="spellStart"/>
-            <w:r>
-              <w:t>sd</w:t>
-            </w:r>
-            <w:proofErr w:type="spellEnd"/>
-            <w:r>
-              <w:t xml:space="preserve">-kortet. Returnere </w:t>
-            </w:r>
-            <w:proofErr w:type="gramStart"/>
-            <w:r>
-              <w:t>true</w:t>
-            </w:r>
-            <w:proofErr w:type="gramEnd"/>
-            <w:r>
-              <w:t xml:space="preserve"> hvis det lykkedes at skrive på </w:t>
-            </w:r>
-            <w:proofErr w:type="spellStart"/>
-            <w:r>
-              <w:t>sd</w:t>
-            </w:r>
-            <w:proofErr w:type="spellEnd"/>
-            <w:r>
-              <w:t>-kortet, false hvis der opstår en fejl.</w:t>
+              <w:t>writeBlock(unsigned long adress, const unsigned char data[])</w:t>
+            </w:r>
+          </w:p>
+        </w:tc>
+        <w:tc>
+          <w:tcPr>
+            <w:tcW w:w="4814" w:type="dxa"/>
+          </w:tcPr>
+          <w:p>
+            <w:r>
+              <w:t>Modtager en 32 bits adresse samt et 512 bytes array, og skriver det 512 bytes array til den block der ligger på den angivne adresse på sd-kortet. Returnere true hvis det lykkedes at skrive på sd-kortet, false hvis der opstår en fejl.</w:t>
             </w:r>
           </w:p>
         </w:tc>
@@ -1178,92 +665,18 @@
             <w:tcW w:w="4814" w:type="dxa"/>
           </w:tcPr>
           <w:p>
-            <w:proofErr w:type="spellStart"/>
-            <w:proofErr w:type="gramStart"/>
-            <w:r>
-              <w:t>read</w:t>
-            </w:r>
-            <w:r>
-              <w:t>Block</w:t>
-            </w:r>
-            <w:proofErr w:type="spellEnd"/>
-            <w:r>
-              <w:t>(</w:t>
-            </w:r>
-            <w:proofErr w:type="spellStart"/>
-            <w:proofErr w:type="gramEnd"/>
-            <w:r>
-              <w:t>unsigned</w:t>
-            </w:r>
-            <w:proofErr w:type="spellEnd"/>
-            <w:r>
-              <w:t xml:space="preserve"> long </w:t>
-            </w:r>
-            <w:proofErr w:type="spellStart"/>
-            <w:r>
-              <w:t>adress</w:t>
-            </w:r>
-            <w:proofErr w:type="spellEnd"/>
-            <w:r>
-              <w:t xml:space="preserve">, </w:t>
-            </w:r>
-            <w:proofErr w:type="spellStart"/>
-            <w:r>
-              <w:t>unsigned</w:t>
-            </w:r>
-            <w:proofErr w:type="spellEnd"/>
-            <w:r>
-              <w:t xml:space="preserve"> </w:t>
-            </w:r>
-            <w:proofErr w:type="spellStart"/>
-            <w:r>
-              <w:t>char</w:t>
-            </w:r>
-            <w:proofErr w:type="spellEnd"/>
-            <w:r>
-              <w:t xml:space="preserve"> data[])</w:t>
-            </w:r>
-          </w:p>
-        </w:tc>
-        <w:tc>
-          <w:tcPr>
-            <w:tcW w:w="4814" w:type="dxa"/>
-          </w:tcPr>
-          <w:p>
-            <w:r>
-              <w:t xml:space="preserve">Tager en 32 bits adresse samt et 512 bytes array og henter den </w:t>
-            </w:r>
-            <w:proofErr w:type="spellStart"/>
-            <w:r>
-              <w:t>block</w:t>
-            </w:r>
-            <w:proofErr w:type="spellEnd"/>
-            <w:r>
-              <w:t xml:space="preserve"> på </w:t>
-            </w:r>
-            <w:proofErr w:type="spellStart"/>
-            <w:r>
-              <w:t>sdkortet</w:t>
-            </w:r>
-            <w:proofErr w:type="spellEnd"/>
-            <w:r>
-              <w:t xml:space="preserve"> der ligge på den 32 bits adresse der modtages. Denne </w:t>
-            </w:r>
-            <w:proofErr w:type="spellStart"/>
-            <w:r>
-              <w:t>block</w:t>
-            </w:r>
-            <w:proofErr w:type="spellEnd"/>
-            <w:r>
-              <w:t xml:space="preserve"> fyldes nu i det 512 byte array der er modtaget som parameter. Lykkedes det ikke at læse blokken </w:t>
-            </w:r>
-            <w:proofErr w:type="spellStart"/>
-            <w:r>
-              <w:t>returnes</w:t>
-            </w:r>
-            <w:proofErr w:type="spellEnd"/>
-            <w:r>
-              <w:t xml:space="preserve"> der false.</w:t>
+            <w:r>
+              <w:t>readBlock(unsigned long adress, unsigned char data[])</w:t>
+            </w:r>
+          </w:p>
+        </w:tc>
+        <w:tc>
+          <w:tcPr>
+            <w:tcW w:w="4814" w:type="dxa"/>
+          </w:tcPr>
+          <w:p>
+            <w:r>
+              <w:t>Tager en 32 bits adresse samt et 512 bytes array og henter den block på sdkortet der ligge på den 32 bits adresse der modtages. Denne block fyldes nu i det 512 byte array der er modtaget som parameter. Lykkedes det ikke at læse blokken returnes der false.</w:t>
             </w:r>
           </w:p>
         </w:tc>
@@ -1275,13 +688,8 @@
           </w:tcPr>
           <w:p>
             <w:r>
-              <w:t xml:space="preserve">SPI </w:t>
-            </w:r>
-            <w:proofErr w:type="spellStart"/>
-            <w:r>
-              <w:t>spi_obj</w:t>
-            </w:r>
-            <w:proofErr w:type="spellEnd"/>
+              <w:t>SPI spi_obj</w:t>
+            </w:r>
           </w:p>
         </w:tc>
         <w:tc>
@@ -1331,43 +739,42 @@
       <w:r>
         <w:t xml:space="preserve">Tabel </w:t>
       </w:r>
-      <w:fldSimple w:instr=" SEQ Tabel \* ARABIC ">
-        <w:r>
-          <w:rPr>
-            <w:noProof/>
-          </w:rPr>
-          <w:t>2</w:t>
-        </w:r>
-      </w:fldSimple>
-      <w:r>
-        <w:t xml:space="preserve"> - funktionsbeskrivelser for </w:t>
-      </w:r>
-      <w:proofErr w:type="spellStart"/>
-      <w:r>
-        <w:t>sdCard</w:t>
-      </w:r>
-      <w:proofErr w:type="spellEnd"/>
-      <w:r>
-        <w:t xml:space="preserve"> klassen.</w:t>
-      </w:r>
-    </w:p>
-    <w:p>
-      <w:r>
-        <w:t xml:space="preserve">Angives der adresser der ligger uden for det antal blokke der er tilgængeligt på </w:t>
-      </w:r>
-      <w:proofErr w:type="spellStart"/>
-      <w:r>
-        <w:t>sd</w:t>
-      </w:r>
-      <w:proofErr w:type="spellEnd"/>
-      <w:r>
-        <w:t>-kortet vil funktionerne returnere false, hvorved der kan</w:t>
+      <w:r>
+        <w:fldChar w:fldCharType="begin"/>
+      </w:r>
+      <w:r>
+        <w:instrText xml:space="preserve"> SEQ Tabel \* ARABIC </w:instrText>
+      </w:r>
+      <w:r>
+        <w:fldChar w:fldCharType="separate"/>
+      </w:r>
+      <w:r>
+        <w:rPr>
+          <w:noProof/>
+        </w:rPr>
+        <w:t>2</w:t>
+      </w:r>
+      <w:r>
+        <w:rPr>
+          <w:noProof/>
+        </w:rPr>
+        <w:fldChar w:fldCharType="end"/>
+      </w:r>
+      <w:r>
+        <w:t xml:space="preserve"> - funktionsbeskrivelser for sdCard klassen.</w:t>
+      </w:r>
+    </w:p>
+    <w:p>
+      <w:r>
+        <w:t>Angives der adresser der ligger uden for det antal blokke der er tilgængeligt på sd-kortet vil funktionerne returnere false, hvorved der kan reageres på de opståede fejl.</w:t>
+      </w:r>
+    </w:p>
+    <w:p>
+      <w:r>
+        <w:t>Ønskes der yderligere informationer om sd-kort via SPI protokollen henvises der til sd simplified specifikation der er vedlagt som bilag.</w:t>
       </w:r>
       <w:bookmarkStart w:id="4" w:name="_GoBack"/>
       <w:bookmarkEnd w:id="4"/>
-      <w:r>
-        <w:t xml:space="preserve"> reageres på de opståede fejl.</w:t>
-      </w:r>
     </w:p>
     <w:sectPr>
       <w:pgSz w:w="11906" w:h="16838"/>
@@ -2178,7 +1585,7 @@
 </file>
 
 <file path=customXml/itemProps1.xml><?xml version="1.0" encoding="utf-8"?>
-<ds:datastoreItem xmlns:ds="http://schemas.openxmlformats.org/officeDocument/2006/customXml" ds:itemID="{B6BC3F4F-192C-4D42-8A8D-DF05019573DD}">
+<ds:datastoreItem xmlns:ds="http://schemas.openxmlformats.org/officeDocument/2006/customXml" ds:itemID="{F065760A-9B62-4E25-8512-3DCBD222AFCE}">
   <ds:schemaRefs>
     <ds:schemaRef ds:uri="http://schemas.openxmlformats.org/officeDocument/2006/bibliography"/>
   </ds:schemaRefs>

</xml_diff>